<commit_message>
Beta Tests drafts added
</commit_message>
<xml_diff>
--- a/Documentation/ITC309 Software Development Project 2/Tests/User Acceptance Test/UAT Scenario 2 5.1.docx
+++ b/Documentation/ITC309 Software Development Project 2/Tests/User Acceptance Test/UAT Scenario 2 5.1.docx
@@ -165,12 +165,7 @@
             <w:pStyle w:val="TOCHeading"/>
           </w:pPr>
           <w:r>
-            <w:t xml:space="preserve">Table </w:t>
-          </w:r>
-          <w:bookmarkStart w:id="4" w:name="_GoBack"/>
-          <w:bookmarkEnd w:id="4"/>
-          <w:r>
-            <w:t>of Contents</w:t>
+            <w:t>Table of Contents</w:t>
           </w:r>
         </w:p>
         <w:p>
@@ -2857,34 +2852,34 @@
       <w:pPr>
         <w:pStyle w:val="Heading1"/>
       </w:pPr>
-      <w:bookmarkStart w:id="5" w:name="_Toc525120693"/>
+      <w:bookmarkStart w:id="4" w:name="_Toc525120693"/>
       <w:r>
         <w:lastRenderedPageBreak/>
         <w:t>Scenario Description</w:t>
       </w:r>
+      <w:bookmarkEnd w:id="4"/>
+    </w:p>
+    <w:p>
+      <w:pPr>
+        <w:jc w:val="both"/>
+      </w:pPr>
+      <w:r>
+        <w:t xml:space="preserve">This scenario is intended to test </w:t>
+      </w:r>
+      <w:r>
+        <w:t xml:space="preserve">a business condition when </w:t>
+      </w:r>
+      <w:r>
+        <w:t>a Warehouse Staff must add a new staff to the system that starts work soon at the Warehouse. The new warehouse staff then must log in to the system and add a new product, edit an existing product and edit the product quantity of a</w:t>
+      </w:r>
+      <w:r>
+        <w:t>n</w:t>
+      </w:r>
+      <w:r>
+        <w:t xml:space="preserve"> already existing product in Store 1. </w:t>
+      </w:r>
+      <w:bookmarkStart w:id="5" w:name="_GoBack"/>
       <w:bookmarkEnd w:id="5"/>
-    </w:p>
-    <w:p>
-      <w:pPr>
-        <w:jc w:val="both"/>
-      </w:pPr>
-      <w:r>
-        <w:t xml:space="preserve">This scenario is intended to test </w:t>
-      </w:r>
-      <w:r>
-        <w:t xml:space="preserve">a business condition when </w:t>
-      </w:r>
-      <w:r>
-        <w:t xml:space="preserve">a Warehouse Staff must add a new staff to the system that starts work soon at the Warehouse. The new warehouse staff then must log in to the system and add a new product, edit an existing product and edit the product quantity of </w:t>
-      </w:r>
-      <w:proofErr w:type="gramStart"/>
-      <w:r>
-        <w:t>a</w:t>
-      </w:r>
-      <w:proofErr w:type="gramEnd"/>
-      <w:r>
-        <w:t xml:space="preserve"> already existing product in Store 1. </w:t>
-      </w:r>
     </w:p>
     <w:p>
       <w:pPr>
@@ -6921,19 +6916,7 @@
       </w:pPr>
       <w:bookmarkStart w:id="33" w:name="_Toc525120721"/>
       <w:r>
-        <w:t>EP</w:t>
-      </w:r>
-      <w:r>
-        <w:t>Q</w:t>
-      </w:r>
-      <w:r>
-        <w:t xml:space="preserve">001: Edit Product </w:t>
-      </w:r>
-      <w:r>
-        <w:t xml:space="preserve">Quantity </w:t>
-      </w:r>
-      <w:r>
-        <w:t>Script</w:t>
+        <w:t>EPQ001: Edit Product Quantity Script</w:t>
       </w:r>
       <w:bookmarkEnd w:id="33"/>
       <w:r>
@@ -6958,25 +6941,7 @@
         <w:jc w:val="both"/>
       </w:pPr>
       <w:r>
-        <w:t xml:space="preserve">This script follows each step while </w:t>
-      </w:r>
-      <w:r>
-        <w:t>updating a product quantity</w:t>
-      </w:r>
-      <w:r>
-        <w:t xml:space="preserve"> in the system that was added in AP001. The script will assume </w:t>
-      </w:r>
-      <w:r>
-        <w:t>that the product quantity received in WRH1 was actually 5 which needs to be updated in the system</w:t>
-      </w:r>
-      <w:r>
-        <w:t xml:space="preserve">.  This script will check if each step while </w:t>
-      </w:r>
-      <w:r>
-        <w:t>updating the product quantity</w:t>
-      </w:r>
-      <w:r>
-        <w:t xml:space="preserve"> is a success. If any step fails to succeed, a bug will be reported, and the test will be conducted again.</w:t>
+        <w:t>This script follows each step while updating a product quantity in the system that was added in AP001. The script will assume that the product quantity received in WRH1 was actually 5 which needs to be updated in the system.  This script will check if each step while updating the product quantity is a success. If any step fails to succeed, a bug will be reported, and the test will be conducted again.</w:t>
       </w:r>
     </w:p>
     <w:p>
@@ -8305,13 +8270,7 @@
           </w:tcPr>
           <w:p>
             <w:r>
-              <w:t>1</w:t>
-            </w:r>
-            <w:r>
-              <w:t>8</w:t>
-            </w:r>
-            <w:r>
-              <w:t>/09/2018</w:t>
+              <w:t>18/09/2018</w:t>
             </w:r>
           </w:p>
         </w:tc>
@@ -8363,13 +8322,7 @@
           </w:tcPr>
           <w:p>
             <w:r>
-              <w:t>1</w:t>
-            </w:r>
-            <w:r>
-              <w:t>9</w:t>
-            </w:r>
-            <w:r>
-              <w:t>/09/2018</w:t>
+              <w:t>19/09/2018</w:t>
             </w:r>
           </w:p>
         </w:tc>
@@ -10053,7 +10006,7 @@
 </file>
 
 <file path=customXml/itemProps1.xml><?xml version="1.0" encoding="utf-8"?>
-<ds:datastoreItem xmlns:ds="http://schemas.openxmlformats.org/officeDocument/2006/customXml" ds:itemID="{CBE2E4A6-7322-4B51-AACB-08E6EC1A8C94}">
+<ds:datastoreItem xmlns:ds="http://schemas.openxmlformats.org/officeDocument/2006/customXml" ds:itemID="{E14F8ADF-AAC3-4F15-993D-43A759E63F37}">
   <ds:schemaRefs>
     <ds:schemaRef ds:uri="http://schemas.openxmlformats.org/officeDocument/2006/bibliography"/>
   </ds:schemaRefs>

</xml_diff>